<commit_message>
another use cases added
</commit_message>
<xml_diff>
--- a/Software Requirement Specification.docx
+++ b/Software Requirement Specification.docx
@@ -6416,35 +6416,87 @@
           <w:b/>
           <w:szCs w:val="28"/>
         </w:rPr>
-        <w:t xml:space="preserve">Patient </w:t>
-      </w:r>
-      <w:r>
-        <w:rPr>
-          <w:rFonts w:cstheme="minorHAnsi"/>
-          <w:b/>
-          <w:szCs w:val="28"/>
-        </w:rPr>
-        <w:t>Discharge</w:t>
-      </w:r>
-    </w:p>
-    <w:p>
-      <w:pPr>
-        <w:pStyle w:val="ListParagraph"/>
-        <w:ind w:left="5040"/>
-        <w:rPr>
-          <w:rFonts w:cstheme="minorHAnsi"/>
-          <w:b/>
-          <w:szCs w:val="28"/>
-        </w:rPr>
-      </w:pPr>
-      <w:r>
-        <w:rPr>
-          <w:rFonts w:cstheme="minorHAnsi"/>
-          <w:b/>
-          <w:szCs w:val="28"/>
-        </w:rPr>
-        <w:t>// patient discharge</w:t>
-      </w:r>
+        <w:t>Patient Discharge</w:t>
+      </w:r>
+    </w:p>
+    <w:p>
+      <w:pPr>
+        <w:pStyle w:val="ListParagraph"/>
+        <w:ind w:left="4680"/>
+        <w:rPr>
+          <w:rFonts w:cstheme="minorHAnsi"/>
+          <w:szCs w:val="28"/>
+        </w:rPr>
+      </w:pPr>
+      <w:r>
+        <w:rPr>
+          <w:rFonts w:cstheme="minorHAnsi"/>
+          <w:szCs w:val="28"/>
+        </w:rPr>
+        <w:t>After diagnosing the patient, the doctors submit a report to our system. The same report is then re verified at the reception and checked if the discharge is possible or not. Our system will predict the number of days a patient needs to be admitted for a certain disease.</w:t>
+      </w:r>
+    </w:p>
+    <w:p>
+      <w:pPr>
+        <w:pStyle w:val="ListParagraph"/>
+        <w:ind w:left="4680"/>
+        <w:rPr>
+          <w:rFonts w:cstheme="minorHAnsi"/>
+          <w:szCs w:val="28"/>
+        </w:rPr>
+      </w:pPr>
+    </w:p>
+    <w:p>
+      <w:pPr>
+        <w:pStyle w:val="ListParagraph"/>
+        <w:ind w:left="4680"/>
+        <w:rPr>
+          <w:rFonts w:cstheme="minorHAnsi"/>
+          <w:szCs w:val="28"/>
+        </w:rPr>
+      </w:pPr>
+      <w:r>
+        <w:rPr>
+          <w:noProof/>
+        </w:rPr>
+        <w:drawing>
+          <wp:inline distT="0" distB="0" distL="0" distR="0" wp14:anchorId="22AD8235" wp14:editId="4EBCABCE">
+            <wp:extent cx="3272790" cy="2236485"/>
+            <wp:effectExtent l="0" t="0" r="3810" b="0"/>
+            <wp:docPr id="2" name="Picture 2"/>
+            <wp:cNvGraphicFramePr>
+              <a:graphicFrameLocks xmlns:a="http://schemas.openxmlformats.org/drawingml/2006/main" noChangeAspect="1"/>
+            </wp:cNvGraphicFramePr>
+            <a:graphic xmlns:a="http://schemas.openxmlformats.org/drawingml/2006/main">
+              <a:graphicData uri="http://schemas.openxmlformats.org/drawingml/2006/picture">
+                <pic:pic xmlns:pic="http://schemas.openxmlformats.org/drawingml/2006/picture">
+                  <pic:nvPicPr>
+                    <pic:cNvPr id="1" name=""/>
+                    <pic:cNvPicPr/>
+                  </pic:nvPicPr>
+                  <pic:blipFill>
+                    <a:blip r:embed="rId10"/>
+                    <a:stretch>
+                      <a:fillRect/>
+                    </a:stretch>
+                  </pic:blipFill>
+                  <pic:spPr>
+                    <a:xfrm>
+                      <a:off x="0" y="0"/>
+                      <a:ext cx="3286777" cy="2246043"/>
+                    </a:xfrm>
+                    <a:prstGeom prst="rect">
+                      <a:avLst/>
+                    </a:prstGeom>
+                  </pic:spPr>
+                </pic:pic>
+              </a:graphicData>
+            </a:graphic>
+          </wp:inline>
+        </w:drawing>
+      </w:r>
+      <w:bookmarkStart w:id="0" w:name="_GoBack"/>
+      <w:bookmarkEnd w:id="0"/>
     </w:p>
     <w:p>
       <w:pPr>
@@ -6684,6 +6736,7 @@
           <w:b/>
           <w:szCs w:val="28"/>
         </w:rPr>
+        <w:lastRenderedPageBreak/>
         <w:t xml:space="preserve">Objects </w:t>
       </w:r>
     </w:p>
@@ -6852,7 +6905,6 @@
           <w:rFonts w:cstheme="minorHAnsi"/>
           <w:szCs w:val="28"/>
         </w:rPr>
-        <w:lastRenderedPageBreak/>
         <w:t>Patients can search a hospital using search by hospital option and can see the number of beds available in that hospital</w:t>
       </w:r>
     </w:p>
@@ -7093,6 +7145,7 @@
           <w:noProof/>
           <w:szCs w:val="28"/>
         </w:rPr>
+        <w:lastRenderedPageBreak/>
         <w:drawing>
           <wp:anchor distT="0" distB="0" distL="114300" distR="114300" simplePos="0" relativeHeight="251658240" behindDoc="0" locked="0" layoutInCell="1" allowOverlap="1" wp14:anchorId="5387F591" wp14:editId="69E08457">
             <wp:simplePos x="0" y="0"/>
@@ -7117,7 +7170,7 @@
                     <pic:cNvPicPr/>
                   </pic:nvPicPr>
                   <pic:blipFill>
-                    <a:blip r:embed="rId10">
+                    <a:blip r:embed="rId11">
                       <a:extLst>
                         <a:ext uri="{28A0092B-C50C-407E-A947-70E740481C1C}">
                           <a14:useLocalDpi xmlns:a14="http://schemas.microsoft.com/office/drawing/2010/main" val="0"/>
@@ -7228,7 +7281,6 @@
           <w:noProof/>
           <w:szCs w:val="28"/>
         </w:rPr>
-        <w:lastRenderedPageBreak/>
         <w:drawing>
           <wp:anchor distT="0" distB="0" distL="114300" distR="114300" simplePos="0" relativeHeight="251660288" behindDoc="0" locked="0" layoutInCell="1" allowOverlap="1" wp14:anchorId="3F0246BC" wp14:editId="1B3E3788">
             <wp:simplePos x="0" y="0"/>
@@ -7253,7 +7305,7 @@
                     <pic:cNvPicPr/>
                   </pic:nvPicPr>
                   <pic:blipFill>
-                    <a:blip r:embed="rId11">
+                    <a:blip r:embed="rId12">
                       <a:extLst>
                         <a:ext uri="{28A0092B-C50C-407E-A947-70E740481C1C}">
                           <a14:useLocalDpi xmlns:a14="http://schemas.microsoft.com/office/drawing/2010/main" val="0"/>
@@ -7339,6 +7391,7 @@
           <w:noProof/>
           <w:szCs w:val="28"/>
         </w:rPr>
+        <w:lastRenderedPageBreak/>
         <w:drawing>
           <wp:anchor distT="0" distB="0" distL="114300" distR="114300" simplePos="0" relativeHeight="251659264" behindDoc="0" locked="0" layoutInCell="1" allowOverlap="1" wp14:anchorId="3A2732C9" wp14:editId="0EA0E5AB">
             <wp:simplePos x="0" y="0"/>
@@ -7363,7 +7416,7 @@
                     <pic:cNvPicPr/>
                   </pic:nvPicPr>
                   <pic:blipFill>
-                    <a:blip r:embed="rId12">
+                    <a:blip r:embed="rId13">
                       <a:extLst>
                         <a:ext uri="{28A0092B-C50C-407E-A947-70E740481C1C}">
                           <a14:useLocalDpi xmlns:a14="http://schemas.microsoft.com/office/drawing/2010/main" val="0"/>
@@ -7465,7 +7518,6 @@
           <w:b/>
           <w:szCs w:val="28"/>
         </w:rPr>
-        <w:lastRenderedPageBreak/>
         <w:t>Design Techniques</w:t>
       </w:r>
     </w:p>
@@ -7703,6 +7755,7 @@
           <w:szCs w:val="28"/>
           <w:shd w:val="clear" w:color="auto" w:fill="FFFFFF"/>
         </w:rPr>
+        <w:lastRenderedPageBreak/>
         <w:t>Machine learning</w:t>
       </w:r>
       <w:r>
@@ -8006,8 +8059,6 @@
           <w:szCs w:val="28"/>
         </w:rPr>
       </w:pPr>
-      <w:bookmarkStart w:id="0" w:name="_GoBack"/>
-      <w:bookmarkEnd w:id="0"/>
     </w:p>
     <w:p>
       <w:pPr>
@@ -8028,7 +8079,6 @@
           <w:b/>
           <w:szCs w:val="28"/>
         </w:rPr>
-        <w:lastRenderedPageBreak/>
         <w:t>Supporting Information</w:t>
       </w:r>
     </w:p>
@@ -14071,7 +14121,7 @@
 </file>
 
 <file path=customXml/itemProps1.xml><?xml version="1.0" encoding="utf-8"?>
-<ds:datastoreItem xmlns:ds="http://schemas.openxmlformats.org/officeDocument/2006/customXml" ds:itemID="{EB9ECC1B-89E8-4F3F-BFF7-E0FF1AA5077A}">
+<ds:datastoreItem xmlns:ds="http://schemas.openxmlformats.org/officeDocument/2006/customXml" ds:itemID="{1FF697ED-C174-417E-AAD3-10977B8ADC45}">
   <ds:schemaRefs>
     <ds:schemaRef ds:uri="http://schemas.openxmlformats.org/officeDocument/2006/bibliography"/>
   </ds:schemaRefs>

</xml_diff>

<commit_message>
references added by omika
</commit_message>
<xml_diff>
--- a/Software Requirement Specification.docx
+++ b/Software Requirement Specification.docx
@@ -1898,6 +1898,8 @@
           <w:szCs w:val="28"/>
         </w:rPr>
       </w:pPr>
+      <w:bookmarkStart w:id="0" w:name="_GoBack"/>
+      <w:bookmarkEnd w:id="0"/>
     </w:p>
     <w:p>
       <w:pPr>
@@ -1932,17 +1934,64 @@
         </w:numPr>
         <w:rPr>
           <w:rFonts w:cstheme="minorHAnsi"/>
-          <w:b/>
-          <w:szCs w:val="28"/>
-        </w:rPr>
-      </w:pPr>
-    </w:p>
-    <w:p>
-      <w:pPr>
-        <w:pStyle w:val="ListParagraph"/>
-        <w:rPr>
-          <w:rFonts w:cstheme="minorHAnsi"/>
-          <w:b/>
+          <w:szCs w:val="28"/>
+        </w:rPr>
+      </w:pPr>
+      <w:r>
+        <w:rPr>
+          <w:rFonts w:cstheme="minorHAnsi"/>
+          <w:szCs w:val="28"/>
+        </w:rPr>
+        <w:t>Research Paper: www.semanticscholars.org</w:t>
+      </w:r>
+    </w:p>
+    <w:p>
+      <w:pPr>
+        <w:pStyle w:val="ListParagraph"/>
+        <w:numPr>
+          <w:ilvl w:val="0"/>
+          <w:numId w:val="31"/>
+        </w:numPr>
+        <w:rPr>
+          <w:rFonts w:cstheme="minorHAnsi"/>
+          <w:szCs w:val="28"/>
+        </w:rPr>
+      </w:pPr>
+      <w:r>
+        <w:rPr>
+          <w:rFonts w:cstheme="minorHAnsi"/>
+          <w:szCs w:val="28"/>
+        </w:rPr>
+        <w:t>www.kaggle.com (For dataset)</w:t>
+      </w:r>
+    </w:p>
+    <w:p>
+      <w:pPr>
+        <w:pStyle w:val="ListParagraph"/>
+        <w:numPr>
+          <w:ilvl w:val="0"/>
+          <w:numId w:val="31"/>
+        </w:numPr>
+        <w:rPr>
+          <w:rFonts w:cstheme="minorHAnsi"/>
+          <w:szCs w:val="28"/>
+        </w:rPr>
+      </w:pPr>
+      <w:r>
+        <w:rPr>
+          <w:rFonts w:cstheme="minorHAnsi"/>
+          <w:szCs w:val="28"/>
+        </w:rPr>
+        <w:t>Book: Introduction to Machine Learning with Python by Andreas C. Müller and Sarah Guido</w:t>
+      </w:r>
+    </w:p>
+    <w:p>
+      <w:pPr>
+        <w:pStyle w:val="ListParagraph"/>
+        <w:rPr>
+          <w:rFonts w:cstheme="minorHAnsi"/>
+          <w:b/>
+          <w:sz w:val="18"/>
           <w:szCs w:val="28"/>
         </w:rPr>
       </w:pPr>
@@ -1954,6 +2003,7 @@
         <w:rPr>
           <w:rFonts w:cstheme="minorHAnsi"/>
           <w:b/>
+          <w:sz w:val="18"/>
           <w:szCs w:val="28"/>
         </w:rPr>
       </w:pPr>
@@ -2006,7 +2056,7 @@
           <w:rFonts w:cstheme="minorHAnsi"/>
           <w:szCs w:val="28"/>
         </w:rPr>
-        <w:t xml:space="preserve">The remaining sections of this document provide a general description, including characteristics of the users of this project, the product's hardware, and the functional and data requirements of the product.  Overall description of the project is discussed in section 2 of this document.  Section 3 gives the specific requirements, data requirements and constraints and assumptions made while designing the Prediction </w:t>
+        <w:t xml:space="preserve">The remaining sections of this document provide a general description, including characteristics of the users of this project, the product's hardware, and the functional and data requirements of the product.  Overall description of the project is </w:t>
       </w:r>
       <w:r>
         <w:rPr>
@@ -2014,7 +2064,7 @@
           <w:szCs w:val="28"/>
         </w:rPr>
         <w:lastRenderedPageBreak/>
-        <w:t>model.  It also gives the user viewpoint of product. Section 3 also discusses the external interface requirements and gives detailed description of functional requirements. Section 4 is for supporting information.</w:t>
+        <w:t>discussed in section 2 of this document.  Section 3 gives the specific requirements, data requirements and constraints and assumptions made while designing the Prediction model.  It also gives the user viewpoint of product. Section 3 also discusses the external interface requirements and gives detailed description of functional requirements. Section 4 is for supporting information.</w:t>
       </w:r>
     </w:p>
     <w:p>
@@ -2543,6 +2593,7 @@
           <w:sz w:val="24"/>
           <w:szCs w:val="28"/>
         </w:rPr>
+        <w:lastRenderedPageBreak/>
         <w:t xml:space="preserve">Communication </w:t>
       </w:r>
       <w:r>
@@ -2596,7 +2647,6 @@
           <w:sz w:val="24"/>
           <w:szCs w:val="28"/>
         </w:rPr>
-        <w:lastRenderedPageBreak/>
         <w:t>Memory Constraints</w:t>
       </w:r>
     </w:p>
@@ -3125,6 +3175,7 @@
           <w:rFonts w:cstheme="minorHAnsi"/>
           <w:szCs w:val="28"/>
         </w:rPr>
+        <w:lastRenderedPageBreak/>
         <w:t>The system shall display the available beds which will be sub divided into ward types (general ward, OTs, ERs, ICU’s etc).</w:t>
       </w:r>
     </w:p>
@@ -3155,7 +3206,6 @@
           <w:rFonts w:cstheme="minorHAnsi"/>
           <w:szCs w:val="28"/>
         </w:rPr>
-        <w:lastRenderedPageBreak/>
         <w:t>Provide search facility</w:t>
       </w:r>
     </w:p>
@@ -3798,6 +3848,7 @@
           <w:sz w:val="24"/>
           <w:szCs w:val="28"/>
         </w:rPr>
+        <w:lastRenderedPageBreak/>
         <w:t>Assumptions</w:t>
       </w:r>
     </w:p>
@@ -3838,7 +3889,6 @@
           <w:rFonts w:cstheme="minorHAnsi"/>
           <w:szCs w:val="28"/>
         </w:rPr>
-        <w:lastRenderedPageBreak/>
         <w:t>All hospitals must have a database of their hospital</w:t>
       </w:r>
     </w:p>
@@ -4484,6 +4534,7 @@
           <w:rFonts w:cstheme="minorHAnsi"/>
           <w:szCs w:val="28"/>
         </w:rPr>
+        <w:lastRenderedPageBreak/>
         <w:t>The user can view the available beds in nearby hospitals using the android phone</w:t>
       </w:r>
     </w:p>
@@ -4544,7 +4595,6 @@
           <w:rFonts w:cstheme="minorHAnsi"/>
           <w:szCs w:val="28"/>
         </w:rPr>
-        <w:lastRenderedPageBreak/>
         <w:t>The system can help users at the time of chaos or disasters</w:t>
       </w:r>
     </w:p>
@@ -5353,7 +5403,6 @@
           <w:rFonts w:cstheme="minorHAnsi"/>
           <w:szCs w:val="28"/>
         </w:rPr>
-        <w:lastRenderedPageBreak/>
         <w:t>Patient ID</w:t>
       </w:r>
     </w:p>
@@ -5871,6 +5920,7 @@
           <w:b/>
           <w:szCs w:val="28"/>
         </w:rPr>
+        <w:lastRenderedPageBreak/>
         <w:t>System Mode</w:t>
       </w:r>
     </w:p>
@@ -5925,7 +5975,6 @@
           <w:szCs w:val="28"/>
           <w:u w:val="single"/>
         </w:rPr>
-        <w:lastRenderedPageBreak/>
         <w:t xml:space="preserve">Analytics: </w:t>
       </w:r>
       <w:r>
@@ -6241,6 +6290,7 @@
         <w:rPr>
           <w:noProof/>
         </w:rPr>
+        <w:lastRenderedPageBreak/>
         <w:drawing>
           <wp:inline distT="0" distB="0" distL="0" distR="0" wp14:anchorId="59B1606B" wp14:editId="6AD6F5D7">
             <wp:extent cx="2870200" cy="1750510"/>
@@ -6298,7 +6348,6 @@
           <w:b/>
           <w:szCs w:val="28"/>
         </w:rPr>
-        <w:lastRenderedPageBreak/>
         <w:t>Patient Registration</w:t>
       </w:r>
     </w:p>
@@ -6459,6 +6508,7 @@
         <w:rPr>
           <w:noProof/>
         </w:rPr>
+        <w:lastRenderedPageBreak/>
         <w:drawing>
           <wp:inline distT="0" distB="0" distL="0" distR="0" wp14:anchorId="22AD8235" wp14:editId="4EBCABCE">
             <wp:extent cx="3272790" cy="2236485"/>
@@ -6495,8 +6545,6 @@
           </wp:inline>
         </w:drawing>
       </w:r>
-      <w:bookmarkStart w:id="0" w:name="_GoBack"/>
-      <w:bookmarkEnd w:id="0"/>
     </w:p>
     <w:p>
       <w:pPr>
@@ -6736,7 +6784,6 @@
           <w:b/>
           <w:szCs w:val="28"/>
         </w:rPr>
-        <w:lastRenderedPageBreak/>
         <w:t xml:space="preserve">Objects </w:t>
       </w:r>
     </w:p>
@@ -7006,6 +7053,7 @@
           <w:rFonts w:cstheme="minorHAnsi"/>
           <w:szCs w:val="28"/>
         </w:rPr>
+        <w:lastRenderedPageBreak/>
         <w:t>The website will be helpful in reducing the patient’s waiting time and overcrowding at ER’s</w:t>
       </w:r>
     </w:p>
@@ -7145,7 +7193,6 @@
           <w:noProof/>
           <w:szCs w:val="28"/>
         </w:rPr>
-        <w:lastRenderedPageBreak/>
         <w:drawing>
           <wp:anchor distT="0" distB="0" distL="114300" distR="114300" simplePos="0" relativeHeight="251658240" behindDoc="0" locked="0" layoutInCell="1" allowOverlap="1" wp14:anchorId="5387F591" wp14:editId="69E08457">
             <wp:simplePos x="0" y="0"/>
@@ -7281,6 +7328,7 @@
           <w:noProof/>
           <w:szCs w:val="28"/>
         </w:rPr>
+        <w:lastRenderedPageBreak/>
         <w:drawing>
           <wp:anchor distT="0" distB="0" distL="114300" distR="114300" simplePos="0" relativeHeight="251660288" behindDoc="0" locked="0" layoutInCell="1" allowOverlap="1" wp14:anchorId="3F0246BC" wp14:editId="1B3E3788">
             <wp:simplePos x="0" y="0"/>
@@ -7391,7 +7439,6 @@
           <w:noProof/>
           <w:szCs w:val="28"/>
         </w:rPr>
-        <w:lastRenderedPageBreak/>
         <w:drawing>
           <wp:anchor distT="0" distB="0" distL="114300" distR="114300" simplePos="0" relativeHeight="251659264" behindDoc="0" locked="0" layoutInCell="1" allowOverlap="1" wp14:anchorId="3A2732C9" wp14:editId="0EA0E5AB">
             <wp:simplePos x="0" y="0"/>
@@ -7518,6 +7565,7 @@
           <w:b/>
           <w:szCs w:val="28"/>
         </w:rPr>
+        <w:lastRenderedPageBreak/>
         <w:t>Design Techniques</w:t>
       </w:r>
     </w:p>
@@ -7755,7 +7803,6 @@
           <w:szCs w:val="28"/>
           <w:shd w:val="clear" w:color="auto" w:fill="FFFFFF"/>
         </w:rPr>
-        <w:lastRenderedPageBreak/>
         <w:t>Machine learning</w:t>
       </w:r>
       <w:r>
@@ -8079,6 +8126,7 @@
           <w:b/>
           <w:szCs w:val="28"/>
         </w:rPr>
+        <w:lastRenderedPageBreak/>
         <w:t>Supporting Information</w:t>
       </w:r>
     </w:p>
@@ -14121,7 +14169,7 @@
 </file>
 
 <file path=customXml/itemProps1.xml><?xml version="1.0" encoding="utf-8"?>
-<ds:datastoreItem xmlns:ds="http://schemas.openxmlformats.org/officeDocument/2006/customXml" ds:itemID="{1FF697ED-C174-417E-AAD3-10977B8ADC45}">
+<ds:datastoreItem xmlns:ds="http://schemas.openxmlformats.org/officeDocument/2006/customXml" ds:itemID="{95D1CCDB-5DE5-4B08-8D82-633E7AEBAF1F}">
   <ds:schemaRefs>
     <ds:schemaRef ds:uri="http://schemas.openxmlformats.org/officeDocument/2006/bibliography"/>
   </ds:schemaRefs>

</xml_diff>